<commit_message>
I know that I must do what's right
Every day you die
Take away from life
</commit_message>
<xml_diff>
--- a/izvestaj.docx
+++ b/izvestaj.docx
@@ -39,7 +39,7 @@
                       <a:picLocks noChangeAspect="1"/>
                       <a:extLst>
                         <a:ext uri="smNativeData">
-                          <sm:smNativeData xmlns:sm="smNativeData" val="SMDATA_14_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"/>
+                          <sm:smNativeData xmlns:sm="smNativeData" val="SMDATA_14_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"/>
                         </a:ext>
                       </a:extLst>
                     </pic:cNvPicPr>
@@ -285,6 +285,15 @@
           <w:szCs w:val="72"/>
         </w:rPr>
         <w:t>E-biblioteka</w:t>
+      </w:r>
+      <w:r>
+        <w:rPr>
+          <w:rFonts w:eastAsia="Times New Roman" w:cs="Times New Roman"/>
+          <w:b/>
+          <w:bCs/>
+          <w:sz w:val="72"/>
+          <w:szCs w:val="72"/>
+        </w:rPr>
       </w:r>
     </w:p>
     <w:p>
@@ -1034,7 +1043,7 @@
               <w:bottom w:w="0" w:type="dxa"/>
               <w:right w:w="0" w:type="dxa"/>
             </w:tcMar>
-            <w:tmTcPr id="1591960650" protected="0"/>
+            <w:tmTcPr id="1592004167" protected="0"/>
           </w:tcPr>
           <w:p>
             <w:pPr>
@@ -1070,7 +1079,7 @@
               <w:bottom w:w="0" w:type="dxa"/>
               <w:right w:w="0" w:type="dxa"/>
             </w:tcMar>
-            <w:tmTcPr id="1591960650" protected="0"/>
+            <w:tmTcPr id="1592004167" protected="0"/>
           </w:tcPr>
           <w:p>
             <w:pPr>
@@ -1107,7 +1116,7 @@
               <w:bottom w:w="0" w:type="dxa"/>
               <w:right w:w="0" w:type="dxa"/>
             </w:tcMar>
-            <w:tmTcPr id="1591960650" protected="0"/>
+            <w:tmTcPr id="1592004167" protected="0"/>
           </w:tcPr>
           <w:p>
             <w:pPr>
@@ -1147,7 +1156,7 @@
               <w:bottom w:w="0" w:type="dxa"/>
               <w:right w:w="0" w:type="dxa"/>
             </w:tcMar>
-            <w:tmTcPr id="1591960650" protected="0"/>
+            <w:tmTcPr id="1592004167" protected="0"/>
           </w:tcPr>
           <w:p>
             <w:pPr>
@@ -1180,7 +1189,7 @@
               <w:bottom w:w="0" w:type="dxa"/>
               <w:right w:w="0" w:type="dxa"/>
             </w:tcMar>
-            <w:tmTcPr id="1591960650" protected="0"/>
+            <w:tmTcPr id="1592004167" protected="0"/>
           </w:tcPr>
           <w:p>
             <w:pPr>
@@ -1211,7 +1220,7 @@
               <w:bottom w:w="0" w:type="dxa"/>
               <w:right w:w="0" w:type="dxa"/>
             </w:tcMar>
-            <w:tmTcPr id="1591960650" protected="0"/>
+            <w:tmTcPr id="1592004167" protected="0"/>
           </w:tcPr>
           <w:p>
             <w:pPr>
@@ -1249,7 +1258,7 @@
               <w:bottom w:w="0" w:type="dxa"/>
               <w:right w:w="0" w:type="dxa"/>
             </w:tcMar>
-            <w:tmTcPr id="1591960650" protected="0"/>
+            <w:tmTcPr id="1592004167" protected="0"/>
           </w:tcPr>
           <w:p>
             <w:pPr>
@@ -1282,7 +1291,7 @@
               <w:bottom w:w="0" w:type="dxa"/>
               <w:right w:w="0" w:type="dxa"/>
             </w:tcMar>
-            <w:tmTcPr id="1591960650" protected="0"/>
+            <w:tmTcPr id="1592004167" protected="0"/>
           </w:tcPr>
           <w:p>
             <w:pPr>
@@ -1313,7 +1322,7 @@
               <w:bottom w:w="0" w:type="dxa"/>
               <w:right w:w="0" w:type="dxa"/>
             </w:tcMar>
-            <w:tmTcPr id="1591960650" protected="0"/>
+            <w:tmTcPr id="1592004167" protected="0"/>
           </w:tcPr>
           <w:p>
             <w:pPr>
@@ -1351,7 +1360,7 @@
               <w:bottom w:w="0" w:type="dxa"/>
               <w:right w:w="0" w:type="dxa"/>
             </w:tcMar>
-            <w:tmTcPr id="1591960650" protected="0"/>
+            <w:tmTcPr id="1592004167" protected="0"/>
           </w:tcPr>
           <w:p>
             <w:pPr>
@@ -1380,7 +1389,7 @@
               <w:bottom w:w="0" w:type="dxa"/>
               <w:right w:w="0" w:type="dxa"/>
             </w:tcMar>
-            <w:tmTcPr id="1591960650" protected="0"/>
+            <w:tmTcPr id="1592004167" protected="0"/>
           </w:tcPr>
           <w:p>
             <w:pPr>
@@ -1409,7 +1418,7 @@
               <w:bottom w:w="0" w:type="dxa"/>
               <w:right w:w="0" w:type="dxa"/>
             </w:tcMar>
-            <w:tmTcPr id="1591960650" protected="0"/>
+            <w:tmTcPr id="1592004167" protected="0"/>
           </w:tcPr>
           <w:p>
             <w:pPr>
@@ -1440,7 +1449,7 @@
               <w:bottom w:w="0" w:type="dxa"/>
               <w:right w:w="0" w:type="dxa"/>
             </w:tcMar>
-            <w:tmTcPr id="1591960650" protected="0"/>
+            <w:tmTcPr id="1592004167" protected="0"/>
           </w:tcPr>
           <w:p>
             <w:pPr>
@@ -1478,7 +1487,7 @@
               <w:bottom w:w="0" w:type="dxa"/>
               <w:right w:w="0" w:type="dxa"/>
             </w:tcMar>
-            <w:tmTcPr id="1591960650" protected="0"/>
+            <w:tmTcPr id="1592004167" protected="0"/>
           </w:tcPr>
           <w:p>
             <w:pPr>
@@ -1507,7 +1516,7 @@
               <w:bottom w:w="0" w:type="dxa"/>
               <w:right w:w="0" w:type="dxa"/>
             </w:tcMar>
-            <w:tmTcPr id="1591960650" protected="0"/>
+            <w:tmTcPr id="1592004167" protected="0"/>
           </w:tcPr>
           <w:p>
             <w:pPr>
@@ -1536,7 +1545,7 @@
               <w:bottom w:w="0" w:type="dxa"/>
               <w:right w:w="0" w:type="dxa"/>
             </w:tcMar>
-            <w:tmTcPr id="1591960650" protected="0"/>
+            <w:tmTcPr id="1592004167" protected="0"/>
           </w:tcPr>
           <w:p>
             <w:pPr>
@@ -1567,7 +1576,7 @@
               <w:bottom w:w="0" w:type="dxa"/>
               <w:right w:w="0" w:type="dxa"/>
             </w:tcMar>
-            <w:tmTcPr id="1591960650" protected="0"/>
+            <w:tmTcPr id="1592004167" protected="0"/>
           </w:tcPr>
           <w:p>
             <w:pPr>
@@ -1605,7 +1614,7 @@
               <w:bottom w:w="0" w:type="dxa"/>
               <w:right w:w="0" w:type="dxa"/>
             </w:tcMar>
-            <w:tmTcPr id="1591960650" protected="0"/>
+            <w:tmTcPr id="1592004167" protected="0"/>
           </w:tcPr>
           <w:p>
             <w:pPr>
@@ -1634,7 +1643,7 @@
               <w:bottom w:w="0" w:type="dxa"/>
               <w:right w:w="0" w:type="dxa"/>
             </w:tcMar>
-            <w:tmTcPr id="1591960650" protected="0"/>
+            <w:tmTcPr id="1592004167" protected="0"/>
           </w:tcPr>
           <w:p>
             <w:pPr>
@@ -1663,7 +1672,7 @@
               <w:bottom w:w="0" w:type="dxa"/>
               <w:right w:w="0" w:type="dxa"/>
             </w:tcMar>
-            <w:tmTcPr id="1591960650" protected="0"/>
+            <w:tmTcPr id="1592004167" protected="0"/>
           </w:tcPr>
           <w:p>
             <w:pPr>
@@ -1694,7 +1703,7 @@
               <w:bottom w:w="0" w:type="dxa"/>
               <w:right w:w="0" w:type="dxa"/>
             </w:tcMar>
-            <w:tmTcPr id="1591960650" protected="0"/>
+            <w:tmTcPr id="1592004167" protected="0"/>
           </w:tcPr>
           <w:p>
             <w:pPr>
@@ -1732,7 +1741,7 @@
               <w:bottom w:w="0" w:type="dxa"/>
               <w:right w:w="0" w:type="dxa"/>
             </w:tcMar>
-            <w:tmTcPr id="1591960650" protected="0"/>
+            <w:tmTcPr id="1592004167" protected="0"/>
           </w:tcPr>
           <w:p>
             <w:pPr>
@@ -1761,7 +1770,7 @@
               <w:bottom w:w="0" w:type="dxa"/>
               <w:right w:w="0" w:type="dxa"/>
             </w:tcMar>
-            <w:tmTcPr id="1591960650" protected="0"/>
+            <w:tmTcPr id="1592004167" protected="0"/>
           </w:tcPr>
           <w:p>
             <w:pPr>
@@ -1790,7 +1799,7 @@
               <w:bottom w:w="0" w:type="dxa"/>
               <w:right w:w="0" w:type="dxa"/>
             </w:tcMar>
-            <w:tmTcPr id="1591960650" protected="0"/>
+            <w:tmTcPr id="1592004167" protected="0"/>
           </w:tcPr>
           <w:p>
             <w:pPr>
@@ -1821,7 +1830,7 @@
               <w:bottom w:w="0" w:type="dxa"/>
               <w:right w:w="0" w:type="dxa"/>
             </w:tcMar>
-            <w:tmTcPr id="1591960650" protected="0"/>
+            <w:tmTcPr id="1592004167" protected="0"/>
           </w:tcPr>
           <w:p>
             <w:pPr>
@@ -1859,7 +1868,7 @@
               <w:bottom w:w="0" w:type="dxa"/>
               <w:right w:w="0" w:type="dxa"/>
             </w:tcMar>
-            <w:tmTcPr id="1591960650" protected="0"/>
+            <w:tmTcPr id="1592004167" protected="0"/>
           </w:tcPr>
           <w:p>
             <w:pPr>
@@ -1892,7 +1901,7 @@
               <w:bottom w:w="0" w:type="dxa"/>
               <w:right w:w="0" w:type="dxa"/>
             </w:tcMar>
-            <w:tmTcPr id="1591960650" protected="0"/>
+            <w:tmTcPr id="1592004167" protected="0"/>
           </w:tcPr>
           <w:p>
             <w:pPr>
@@ -1922,7 +1931,7 @@
               <w:bottom w:w="0" w:type="dxa"/>
               <w:right w:w="0" w:type="dxa"/>
             </w:tcMar>
-            <w:tmTcPr id="1591960650" protected="0"/>
+            <w:tmTcPr id="1592004167" protected="0"/>
           </w:tcPr>
           <w:p>
             <w:pPr>
@@ -1953,7 +1962,7 @@
               <w:bottom w:w="0" w:type="dxa"/>
               <w:right w:w="0" w:type="dxa"/>
             </w:tcMar>
-            <w:tmTcPr id="1591960650" protected="0"/>
+            <w:tmTcPr id="1592004167" protected="0"/>
           </w:tcPr>
           <w:p>
             <w:pPr>
@@ -1991,7 +2000,7 @@
               <w:bottom w:w="0" w:type="dxa"/>
               <w:right w:w="0" w:type="dxa"/>
             </w:tcMar>
-            <w:tmTcPr id="1591960650" protected="0"/>
+            <w:tmTcPr id="1592004167" protected="0"/>
           </w:tcPr>
           <w:p>
             <w:pPr>
@@ -2020,7 +2029,7 @@
               <w:bottom w:w="0" w:type="dxa"/>
               <w:right w:w="0" w:type="dxa"/>
             </w:tcMar>
-            <w:tmTcPr id="1591960650" protected="0"/>
+            <w:tmTcPr id="1592004167" protected="0"/>
           </w:tcPr>
           <w:p>
             <w:pPr>
@@ -2049,7 +2058,7 @@
               <w:bottom w:w="0" w:type="dxa"/>
               <w:right w:w="0" w:type="dxa"/>
             </w:tcMar>
-            <w:tmTcPr id="1591960650" protected="0"/>
+            <w:tmTcPr id="1592004167" protected="0"/>
           </w:tcPr>
           <w:p>
             <w:pPr>
@@ -2079,7 +2088,7 @@
               <w:bottom w:w="0" w:type="dxa"/>
               <w:right w:w="0" w:type="dxa"/>
             </w:tcMar>
-            <w:tmTcPr id="1591960650" protected="0"/>
+            <w:tmTcPr id="1592004167" protected="0"/>
           </w:tcPr>
           <w:p>
             <w:pPr>
@@ -2110,7 +2119,7 @@
               <w:bottom w:w="0" w:type="dxa"/>
               <w:right w:w="0" w:type="dxa"/>
             </w:tcMar>
-            <w:tmTcPr id="1591960650" protected="0"/>
+            <w:tmTcPr id="1592004167" protected="0"/>
           </w:tcPr>
           <w:p>
             <w:pPr>
@@ -2148,7 +2157,7 @@
               <w:bottom w:w="0" w:type="dxa"/>
               <w:right w:w="0" w:type="dxa"/>
             </w:tcMar>
-            <w:tmTcPr id="1591960650" protected="0"/>
+            <w:tmTcPr id="1592004167" protected="0"/>
           </w:tcPr>
           <w:p>
             <w:pPr>
@@ -2177,7 +2186,7 @@
               <w:bottom w:w="0" w:type="dxa"/>
               <w:right w:w="0" w:type="dxa"/>
             </w:tcMar>
-            <w:tmTcPr id="1591960650" protected="0"/>
+            <w:tmTcPr id="1592004167" protected="0"/>
           </w:tcPr>
           <w:p>
             <w:pPr>
@@ -2206,7 +2215,7 @@
               <w:bottom w:w="0" w:type="dxa"/>
               <w:right w:w="0" w:type="dxa"/>
             </w:tcMar>
-            <w:tmTcPr id="1591960650" protected="0"/>
+            <w:tmTcPr id="1592004167" protected="0"/>
           </w:tcPr>
           <w:p>
             <w:pPr>
@@ -2236,7 +2245,7 @@
               <w:bottom w:w="0" w:type="dxa"/>
               <w:right w:w="0" w:type="dxa"/>
             </w:tcMar>
-            <w:tmTcPr id="1591960650" protected="0"/>
+            <w:tmTcPr id="1592004167" protected="0"/>
           </w:tcPr>
           <w:p>
             <w:pPr>
@@ -2267,7 +2276,7 @@
               <w:bottom w:w="0" w:type="dxa"/>
               <w:right w:w="0" w:type="dxa"/>
             </w:tcMar>
-            <w:tmTcPr id="1591960650" protected="0"/>
+            <w:tmTcPr id="1592004167" protected="0"/>
           </w:tcPr>
           <w:p>
             <w:pPr>
@@ -2305,7 +2314,7 @@
               <w:bottom w:w="0" w:type="dxa"/>
               <w:right w:w="0" w:type="dxa"/>
             </w:tcMar>
-            <w:tmTcPr id="1591960650" protected="0"/>
+            <w:tmTcPr id="1592004167" protected="0"/>
           </w:tcPr>
           <w:p>
             <w:pPr>
@@ -2338,7 +2347,7 @@
               <w:bottom w:w="0" w:type="dxa"/>
               <w:right w:w="0" w:type="dxa"/>
             </w:tcMar>
-            <w:tmTcPr id="1591960650" protected="0"/>
+            <w:tmTcPr id="1592004167" protected="0"/>
           </w:tcPr>
           <w:p>
             <w:pPr>
@@ -2367,7 +2376,7 @@
               <w:bottom w:w="0" w:type="dxa"/>
               <w:right w:w="0" w:type="dxa"/>
             </w:tcMar>
-            <w:tmTcPr id="1591960650" protected="0"/>
+            <w:tmTcPr id="1592004167" protected="0"/>
           </w:tcPr>
           <w:p>
             <w:pPr>
@@ -2399,7 +2408,7 @@
               <w:bottom w:w="0" w:type="dxa"/>
               <w:right w:w="0" w:type="dxa"/>
             </w:tcMar>
-            <w:tmTcPr id="1591960650" protected="0"/>
+            <w:tmTcPr id="1592004167" protected="0"/>
           </w:tcPr>
           <w:p>
             <w:pPr>
@@ -2914,6 +2923,13 @@
         </w:rPr>
         <w:t xml:space="preserve"> </w:t>
       </w:r>
+      <w:r>
+        <w:rPr>
+          <w:rFonts w:ascii="Liberation Serif" w:hAnsi="Liberation Serif" w:eastAsia="NSimSun"/>
+          <w:sz w:val="24"/>
+          <w:szCs w:val="24"/>
+        </w:rPr>
+      </w:r>
     </w:p>
     <w:p>
       <w:pPr>
@@ -2963,6 +2979,7 @@
           <w:szCs w:val="24"/>
         </w:rPr>
       </w:pPr>
+      <w:r/>
       <w:r>
         <w:rPr>
           <w:noProof/>
@@ -2984,7 +3001,7 @@
                       <a:picLocks noChangeAspect="1"/>
                       <a:extLst>
                         <a:ext uri="smNativeData">
-                          <sm:smNativeData xmlns:sm="smNativeData" val="SMDATA_14_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"/>
+                          <sm:smNativeData xmlns:sm="smNativeData" val="SMDATA_14_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"/>
                         </a:ext>
                       </a:extLst>
                     </pic:cNvPicPr>
@@ -3014,6 +3031,7 @@
           </wp:inline>
         </w:drawing>
       </w:r>
+      <w:r/>
       <w:r>
         <w:rPr>
           <w:rFonts w:ascii="Liberation Serif" w:hAnsi="Liberation Serif" w:eastAsia="NSimSun"/>
@@ -3163,6 +3181,7 @@
           <w:sz w:val="24"/>
           <w:szCs w:val="24"/>
         </w:rPr>
+        <w:t>-izdavanje.vracena</w:t>
       </w:r>
     </w:p>
     <w:p>

</xml_diff>